<commit_message>
still working on the personal story draft. Almost ready to send to proof read
</commit_message>
<xml_diff>
--- a/ps_outline.docx
+++ b/ps_outline.docx
@@ -1,8 +1,11 @@
 
 <file path=word/document.xml><?xml version="1.0" encoding="utf-8"?>
-<w:document xmlns:wpc="http://schemas.microsoft.com/office/word/2010/wordprocessingCanvas" xmlns:mc="http://schemas.openxmlformats.org/markup-compatibility/2006" xmlns:o="urn:schemas-microsoft-com:office:office" xmlns:r="http://schemas.openxmlformats.org/officeDocument/2006/relationships" xmlns:m="http://schemas.openxmlformats.org/officeDocument/2006/math" xmlns:v="urn:schemas-microsoft-com:vml" xmlns:wp14="http://schemas.microsoft.com/office/word/2010/wordprocessingDrawing" xmlns:wp="http://schemas.openxmlformats.org/drawingml/2006/wordprocessingDrawing" xmlns:w10="urn:schemas-microsoft-com:office:word" xmlns:w="http://schemas.openxmlformats.org/wordprocessingml/2006/main" xmlns:w14="http://schemas.microsoft.com/office/word/2010/wordml" xmlns:w15="http://schemas.microsoft.com/office/word/2012/wordml" xmlns:wpg="http://schemas.microsoft.com/office/word/2010/wordprocessingGroup" xmlns:wpi="http://schemas.microsoft.com/office/word/2010/wordprocessingInk" xmlns:wne="http://schemas.microsoft.com/office/word/2006/wordml" xmlns:wps="http://schemas.microsoft.com/office/word/2010/wordprocessingShape" mc:Ignorable="w14 w15 wp14">
+<w:document xmlns:wpc="http://schemas.microsoft.com/office/word/2010/wordprocessingCanvas" xmlns:cx="http://schemas.microsoft.com/office/drawing/2014/chartex" xmlns:cx1="http://schemas.microsoft.com/office/drawing/2015/9/8/chartex" xmlns:cx2="http://schemas.microsoft.com/office/drawing/2015/10/21/chartex" xmlns:cx3="http://schemas.microsoft.com/office/drawing/2016/5/9/chartex" xmlns:cx4="http://schemas.microsoft.com/office/drawing/2016/5/10/chartex" xmlns:cx5="http://schemas.microsoft.com/office/drawing/2016/5/11/chartex" xmlns:cx6="http://schemas.microsoft.com/office/drawing/2016/5/12/chartex" xmlns:cx7="http://schemas.microsoft.com/office/drawing/2016/5/13/chartex" xmlns:cx8="http://schemas.microsoft.com/office/drawing/2016/5/14/chartex" xmlns:mc="http://schemas.openxmlformats.org/markup-compatibility/2006" xmlns:aink="http://schemas.microsoft.com/office/drawing/2016/ink" xmlns:am3d="http://schemas.microsoft.com/office/drawing/2017/model3d" xmlns:o="urn:schemas-microsoft-com:office:office" xmlns:r="http://schemas.openxmlformats.org/officeDocument/2006/relationships" xmlns:m="http://schemas.openxmlformats.org/officeDocument/2006/math" xmlns:v="urn:schemas-microsoft-com:vml" xmlns:wp14="http://schemas.microsoft.com/office/word/2010/wordprocessingDrawing" xmlns:wp="http://schemas.openxmlformats.org/drawingml/2006/wordprocessingDrawing" xmlns:w10="urn:schemas-microsoft-com:office:word" xmlns:w="http://schemas.openxmlformats.org/wordprocessingml/2006/main" xmlns:w14="http://schemas.microsoft.com/office/word/2010/wordml" xmlns:w15="http://schemas.microsoft.com/office/word/2012/wordml" xmlns:w16cid="http://schemas.microsoft.com/office/word/2016/wordml/cid" xmlns:w16se="http://schemas.microsoft.com/office/word/2015/wordml/symex" xmlns:wpg="http://schemas.microsoft.com/office/word/2010/wordprocessingGroup" xmlns:wpi="http://schemas.microsoft.com/office/word/2010/wordprocessingInk" xmlns:wne="http://schemas.microsoft.com/office/word/2006/wordml" xmlns:wps="http://schemas.microsoft.com/office/word/2010/wordprocessingShape" mc:Ignorable="w14 w15 w16se w16cid wp14">
   <w:body>
     <w:p>
+      <w:pPr>
+        <w:ind w:firstLine="720"/>
+      </w:pPr>
       <w:r>
         <w:t xml:space="preserve">My desire to pursue a </w:t>
       </w:r>
@@ -110,16 +113,19 @@
         <w:t>,</w:t>
       </w:r>
       <w:r>
-        <w:t xml:space="preserve"> wh</w:t>
-      </w:r>
-      <w:r>
-        <w:t xml:space="preserve">ich have always been my foundation of </w:t>
-      </w:r>
-      <w:r>
-        <w:t>how</w:t>
-      </w:r>
-      <w:r>
-        <w:t xml:space="preserve"> to study and work</w:t>
+        <w:t xml:space="preserve"> </w:t>
+      </w:r>
+      <w:r>
+        <w:t xml:space="preserve">and these became </w:t>
+      </w:r>
+      <w:r>
+        <w:t xml:space="preserve">my foundation </w:t>
+      </w:r>
+      <w:r>
+        <w:t>for learning how to</w:t>
+      </w:r>
+      <w:r>
+        <w:t xml:space="preserve"> study and work</w:t>
       </w:r>
       <w:r>
         <w:t xml:space="preserve"> hard</w:t>
@@ -133,7 +139,19 @@
         <w:ind w:firstLine="720"/>
       </w:pPr>
       <w:r>
-        <w:t xml:space="preserve">Entering High School, </w:t>
+        <w:t xml:space="preserve">Entering </w:t>
+      </w:r>
+      <w:r>
+        <w:t>h</w:t>
+      </w:r>
+      <w:r>
+        <w:t xml:space="preserve">igh </w:t>
+      </w:r>
+      <w:r>
+        <w:t>s</w:t>
+      </w:r>
+      <w:r>
+        <w:t xml:space="preserve">chool, </w:t>
       </w:r>
       <w:r>
         <w:t xml:space="preserve">I </w:t>
@@ -145,22 +163,19 @@
         <w:t xml:space="preserve">the pre-engineering </w:t>
       </w:r>
       <w:r>
+        <w:t xml:space="preserve">program </w:t>
+      </w:r>
+      <w:r>
         <w:t>to learn</w:t>
       </w:r>
       <w:r>
         <w:t xml:space="preserve"> about different engineering disciplines</w:t>
       </w:r>
       <w:r>
-        <w:t>. We</w:t>
-      </w:r>
-      <w:r>
-        <w:t xml:space="preserve"> </w:t>
-      </w:r>
-      <w:r>
-        <w:t>completed</w:t>
-      </w:r>
-      <w:r>
-        <w:t xml:space="preserve"> small projects with teams. My favorite project w</w:t>
+        <w:t xml:space="preserve">. In groups of 3 or 4 we completed a wide variety of projects. </w:t>
+      </w:r>
+      <w:r>
+        <w:t>My favorite project w</w:t>
       </w:r>
       <w:r>
         <w:t>as</w:t>
@@ -210,16 +225,16 @@
         <w:ind w:firstLine="720"/>
       </w:pPr>
       <w:r>
-        <w:t>I knew I wanted to be an engineer so I</w:t>
-      </w:r>
-      <w:r>
-        <w:t xml:space="preserve"> attend</w:t>
-      </w:r>
-      <w:r>
-        <w:t>ed</w:t>
-      </w:r>
-      <w:r>
-        <w:t xml:space="preserve"> Pitt for their engineering school. I was drawn to the physics, but also t</w:t>
+        <w:t>I enrolled at Pitt because I wanted to be close to my family and they had a good e</w:t>
+      </w:r>
+      <w:r>
+        <w:t>ngineer</w:t>
+      </w:r>
+      <w:r>
+        <w:t>ing school</w:t>
+      </w:r>
+      <w:r>
+        <w:t>. I was drawn to the physics, but also t</w:t>
       </w:r>
       <w:r>
         <w:t>o the unlimited applications</w:t>
@@ -234,10 +249,10 @@
         <w:t>wanted to</w:t>
       </w:r>
       <w:r>
-        <w:t xml:space="preserve"> focus on hardware, because it seemed to be the perfect mix</w:t>
-      </w:r>
-      <w:r>
-        <w:t xml:space="preserve"> of physical constraints and unlimited possibilities</w:t>
+        <w:t xml:space="preserve"> focus on hardware because it seemed to be the perfect mix</w:t>
+      </w:r>
+      <w:r>
+        <w:t xml:space="preserve"> of physical constraints and possibilities</w:t>
       </w:r>
       <w:r>
         <w:t xml:space="preserve"> of coding.</w:t>
@@ -280,22 +295,57 @@
         <w:t xml:space="preserve"> </w:t>
       </w:r>
       <w:r>
-        <w:t>In order to get more work experi</w:t>
+        <w:t xml:space="preserve">In order to get more </w:t>
+      </w:r>
+      <w:proofErr w:type="gramStart"/>
+      <w:r>
+        <w:t>work</w:t>
+      </w:r>
+      <w:proofErr w:type="gramEnd"/>
+      <w:r>
+        <w:t xml:space="preserve"> experi</w:t>
       </w:r>
       <w:r>
         <w:t>ence I decided to attend a Cooperative internship through the University of Pittsburgh</w:t>
       </w:r>
       <w:r>
-        <w:t>, where I ended up at Bridge Fusion Systems, a tiny electrical engineering consulting company</w:t>
-      </w:r>
-      <w:r>
-        <w:t xml:space="preserve"> that was able to complete projects outside the scope of companies that hired them</w:t>
+        <w:t>.</w:t>
+      </w:r>
+      <w:r>
+        <w:t xml:space="preserve"> I </w:t>
+      </w:r>
+      <w:r>
+        <w:t>decided upon a position at</w:t>
+      </w:r>
+      <w:r>
+        <w:t xml:space="preserve"> Bridge Fusion Systems</w:t>
+      </w:r>
+      <w:r>
+        <w:t xml:space="preserve"> (BFS)</w:t>
+      </w:r>
+      <w:r>
+        <w:t>, a tiny electrical engineering consulting company</w:t>
+      </w:r>
+      <w:r>
+        <w:t xml:space="preserve"> that was able to complete projects</w:t>
+      </w:r>
+      <w:r>
+        <w:t xml:space="preserve"> at low cost and</w:t>
+      </w:r>
+      <w:r>
+        <w:t xml:space="preserve"> outside the scope of companies that hired them</w:t>
       </w:r>
       <w:r>
         <w:t xml:space="preserve">. </w:t>
       </w:r>
       <w:r>
-        <w:t>Since I was only the third employee at the company, I worked on meaningful project</w:t>
+        <w:t xml:space="preserve">Since I was the third employee at the company, I </w:t>
+      </w:r>
+      <w:r>
+        <w:t xml:space="preserve">had to pull my weight and </w:t>
+      </w:r>
+      <w:r>
+        <w:t>worked on meaningful project</w:t>
       </w:r>
       <w:r>
         <w:t xml:space="preserve">s. I built test fixtures, designed circuit boards, programmed microcontrollers and </w:t>
@@ -360,10 +410,24 @@
         <w:t xml:space="preserve"> for the summer of 2015</w:t>
       </w:r>
       <w:r>
-        <w:t>. This was my introduction to the field of Electric Power. That summer, I started what would become a 3 summer project. The goal was to de</w:t>
-      </w:r>
-      <w:r>
-        <w:t xml:space="preserve">velop a method to convert </w:t>
+        <w:t xml:space="preserve">. This was my introduction to the field of Electric Power. That summer, I started what would become a </w:t>
+      </w:r>
+      <w:proofErr w:type="gramStart"/>
+      <w:r>
+        <w:t>3 summer</w:t>
+      </w:r>
+      <w:proofErr w:type="gramEnd"/>
+      <w:r>
+        <w:t xml:space="preserve"> project. The goal was to de</w:t>
+      </w:r>
+      <w:r>
+        <w:t xml:space="preserve">velop a </w:t>
+      </w:r>
+      <w:r>
+        <w:t>process</w:t>
+      </w:r>
+      <w:r>
+        <w:t xml:space="preserve"> to convert </w:t>
       </w:r>
       <w:r>
         <w:t>Duquesne Light</w:t>
@@ -378,22 +442,31 @@
         <w:t>distribution circuit maps into models. That summer I spent learning the capabilities of AutoCAD and OpenDSS</w:t>
       </w:r>
       <w:r>
-        <w:t xml:space="preserve">, </w:t>
-      </w:r>
-      <w:r>
-        <w:t>an open source electric power distribution system simulator</w:t>
-      </w:r>
-      <w:r>
-        <w:t>,</w:t>
+        <w:t>, an open source electric power distribution system simulator,</w:t>
       </w:r>
       <w:r>
         <w:t xml:space="preserve"> and I was able </w:t>
       </w:r>
       <w:r>
-        <w:t xml:space="preserve">design and code a procedure to </w:t>
-      </w:r>
-      <w:r>
-        <w:t xml:space="preserve">build a single connected model. </w:t>
+        <w:t xml:space="preserve">to </w:t>
+      </w:r>
+      <w:r>
+        <w:t xml:space="preserve">design </w:t>
+      </w:r>
+      <w:r>
+        <w:t>process</w:t>
+      </w:r>
+      <w:r>
+        <w:t xml:space="preserve"> to </w:t>
+      </w:r>
+      <w:r>
+        <w:t>build a single connected</w:t>
+      </w:r>
+      <w:r>
+        <w:t xml:space="preserve"> </w:t>
+      </w:r>
+      <w:r>
+        <w:t xml:space="preserve">model. </w:t>
       </w:r>
       <w:r>
         <w:t xml:space="preserve">Though I had made </w:t>
@@ -459,7 +532,13 @@
         <w:t>Aunt, who was her primary caregiver, was also running a business and raising her teenage son</w:t>
       </w:r>
       <w:r>
-        <w:t xml:space="preserve"> and I knew I was the only one in the family that would be able to offer much needed support</w:t>
+        <w:t xml:space="preserve"> and I knew I was the only one in the family that would be able to offer </w:t>
+      </w:r>
+      <w:r>
+        <w:t>any</w:t>
+      </w:r>
+      <w:r>
+        <w:t xml:space="preserve"> support</w:t>
       </w:r>
       <w:r>
         <w:t xml:space="preserve">. </w:t>
@@ -523,6 +602,7 @@
       <w:pPr>
         <w:ind w:firstLine="720"/>
       </w:pPr>
+      <w:commentRangeStart w:id="0"/>
       <w:r>
         <w:t>Entering my last year of undergrad at Pitt t</w:t>
       </w:r>
@@ -548,13 +628,10 @@
         <w:t xml:space="preserve">summer after I graduated. My goal was to finish the project at DLC and then move to Phoenix to begin my adult life. </w:t>
       </w:r>
       <w:r>
-        <w:t xml:space="preserve">With </w:t>
-      </w:r>
-      <w:r>
-        <w:t>some guidance from</w:t>
-      </w:r>
-      <w:r>
-        <w:t xml:space="preserve"> one of my co-workers, I was able to build accurate and useful models in OpenDSS. This project </w:t>
+        <w:t>My</w:t>
+      </w:r>
+      <w:r>
+        <w:t xml:space="preserve"> project </w:t>
       </w:r>
       <w:r>
         <w:t xml:space="preserve">originated </w:t>
@@ -587,7 +664,16 @@
         <w:t xml:space="preserve"> </w:t>
       </w:r>
       <w:r>
-        <w:t xml:space="preserve">I developed and conducted studies to assess the </w:t>
+        <w:t>I developed and conducted studies</w:t>
+      </w:r>
+      <w:r>
+        <w:t xml:space="preserve"> on the circuit models I had built</w:t>
+      </w:r>
+      <w:r>
+        <w:t xml:space="preserve"> to assess the </w:t>
+      </w:r>
+      <w:r>
+        <w:t xml:space="preserve">state of </w:t>
       </w:r>
       <w:r>
         <w:t xml:space="preserve">DLC’s </w:t>
@@ -605,7 +691,16 @@
         <w:t xml:space="preserve"> the most PV penetration. </w:t>
       </w:r>
       <w:r>
-        <w:t>Because the method of building models was unique and did not require any G</w:t>
+        <w:t xml:space="preserve">I also have improved the process that I am able to generate a model in a few hours, compared to an entire summer. Since </w:t>
+      </w:r>
+      <w:r>
+        <w:t xml:space="preserve">the method of building </w:t>
+      </w:r>
+      <w:r>
+        <w:t xml:space="preserve">circuit </w:t>
+      </w:r>
+      <w:r>
+        <w:t>models was unique and did not require any G</w:t>
       </w:r>
       <w:r>
         <w:t xml:space="preserve">eographic </w:t>
@@ -623,13 +718,26 @@
         <w:t>ystem</w:t>
       </w:r>
       <w:r>
-        <w:t xml:space="preserve"> data, we decided to publish a conference paper on the </w:t>
+        <w:t xml:space="preserve"> data, we decided to publish a conference paper </w:t>
+      </w:r>
+      <w:r>
+        <w:t xml:space="preserve">at the 2018 IEEE Power and Energy Society general meeting </w:t>
+      </w:r>
+      <w:r>
+        <w:t xml:space="preserve">on the </w:t>
       </w:r>
       <w:r>
         <w:t>project</w:t>
       </w:r>
       <w:r>
         <w:t>, where I was the primary author.</w:t>
+      </w:r>
+      <w:commentRangeEnd w:id="0"/>
+      <w:r>
+        <w:rPr>
+          <w:rStyle w:val="CommentReference"/>
+        </w:rPr>
+        <w:commentReference w:id="0"/>
       </w:r>
     </w:p>
     <w:p>
@@ -655,8 +763,13 @@
         <w:t>software companies in Phoenix, but the products</w:t>
       </w:r>
       <w:r>
-        <w:t xml:space="preserve"> they produces</w:t>
-      </w:r>
+        <w:t xml:space="preserve"> they </w:t>
+      </w:r>
+      <w:proofErr w:type="gramStart"/>
+      <w:r>
+        <w:t>produces</w:t>
+      </w:r>
+      <w:proofErr w:type="gramEnd"/>
       <w:r>
         <w:t xml:space="preserve"> w</w:t>
       </w:r>
@@ -670,25 +783,34 @@
         <w:t xml:space="preserve">money, and </w:t>
       </w:r>
       <w:r>
-        <w:t xml:space="preserve">I could not see myself devoting </w:t>
-      </w:r>
-      <w:r>
-        <w:t>my time</w:t>
-      </w:r>
-      <w:r>
-        <w:t xml:space="preserve"> to this type of work</w:t>
+        <w:t xml:space="preserve">I could not see myself </w:t>
+      </w:r>
+      <w:r>
+        <w:t>becoming passionate about</w:t>
+      </w:r>
+      <w:r>
+        <w:t xml:space="preserve"> this type of work</w:t>
       </w:r>
       <w:r>
         <w:t xml:space="preserve">. </w:t>
       </w:r>
       <w:r>
-        <w:t xml:space="preserve">This all changed when </w:t>
+        <w:t xml:space="preserve">My passions were cemented </w:t>
+      </w:r>
+      <w:r>
+        <w:t xml:space="preserve">when </w:t>
       </w:r>
       <w:r>
         <w:t>I went on</w:t>
       </w:r>
       <w:r>
-        <w:t xml:space="preserve"> a three day backpacking trip with my father in </w:t>
+        <w:t xml:space="preserve"> a </w:t>
+      </w:r>
+      <w:r>
+        <w:t>three-day</w:t>
+      </w:r>
+      <w:r>
+        <w:t xml:space="preserve"> backpacking trip with my father in </w:t>
       </w:r>
       <w:r>
         <w:t>the Rocky Mountains</w:t>
@@ -727,22 +849,22 @@
         <w:t xml:space="preserve">when I came back </w:t>
       </w:r>
       <w:r>
-        <w:t>in 20 years. Working at a utility th</w:t>
-      </w:r>
-      <w:r>
-        <w:t>at</w:t>
-      </w:r>
-      <w:r>
-        <w:t xml:space="preserve"> summer, I </w:t>
-      </w:r>
-      <w:r>
-        <w:t xml:space="preserve">was learned about many of </w:t>
+        <w:t xml:space="preserve">in 20 years. </w:t>
+      </w:r>
+      <w:r>
+        <w:t>While I was working at DLC</w:t>
+      </w:r>
+      <w:r>
+        <w:t xml:space="preserve"> I</w:t>
+      </w:r>
+      <w:r>
+        <w:t xml:space="preserve"> learned about many of </w:t>
       </w:r>
       <w:r>
         <w:t xml:space="preserve">the </w:t>
       </w:r>
       <w:r>
-        <w:t xml:space="preserve">challenges utilities are facing at integrating </w:t>
+        <w:t xml:space="preserve">challenges utilities are facing integrating </w:t>
       </w:r>
       <w:r>
         <w:t xml:space="preserve">PV </w:t>
@@ -751,13 +873,7 @@
         <w:t>into electric grid.</w:t>
       </w:r>
       <w:r>
-        <w:t xml:space="preserve"> </w:t>
-      </w:r>
-      <w:r>
-        <w:t>So I decided that I w</w:t>
-      </w:r>
-      <w:r>
-        <w:t xml:space="preserve">ould devote my </w:t>
+        <w:t xml:space="preserve"> So I decided that I would devote my </w:t>
       </w:r>
       <w:r>
         <w:t>career</w:t>
@@ -769,13 +885,7 @@
         <w:t>within the</w:t>
       </w:r>
       <w:r>
-        <w:t xml:space="preserve"> p</w:t>
-      </w:r>
-      <w:r>
-        <w:t>ower</w:t>
-      </w:r>
-      <w:r>
-        <w:t xml:space="preserve"> </w:t>
+        <w:t xml:space="preserve"> power </w:t>
       </w:r>
       <w:r>
         <w:t xml:space="preserve">sector </w:t>
@@ -789,6 +899,9 @@
         <w:ind w:firstLine="720"/>
       </w:pPr>
       <w:r>
+        <w:t xml:space="preserve">Even though I was now working in my career field, </w:t>
+      </w:r>
+      <w:r>
         <w:t xml:space="preserve">I </w:t>
       </w:r>
       <w:r>
@@ -804,16 +917,16 @@
         <w:t>prior</w:t>
       </w:r>
       <w:r>
-        <w:t xml:space="preserve"> but </w:t>
-      </w:r>
-      <w:r>
-        <w:t>my project had gained some traction at DLC</w:t>
-      </w:r>
-      <w:r>
-        <w:t xml:space="preserve"> and begun to produce results.</w:t>
-      </w:r>
-      <w:r>
-        <w:t xml:space="preserve"> This led to a job</w:t>
+        <w:t>. Fortunately,</w:t>
+      </w:r>
+      <w:r>
+        <w:t xml:space="preserve"> my project had gained some traction at DLC and begun to produce result</w:t>
+      </w:r>
+      <w:r>
+        <w:t>s which</w:t>
+      </w:r>
+      <w:r>
+        <w:t xml:space="preserve"> led to a job</w:t>
       </w:r>
       <w:r>
         <w:t xml:space="preserve"> offer from DLC</w:t>
@@ -825,13 +938,25 @@
         <w:t xml:space="preserve"> As a remote employee, I have</w:t>
       </w:r>
       <w:r>
-        <w:t xml:space="preserve"> been able to create circuit models that DLC engineer</w:t>
+        <w:t xml:space="preserve"> </w:t>
+      </w:r>
+      <w:r>
+        <w:t>continued</w:t>
+      </w:r>
+      <w:r>
+        <w:t xml:space="preserve"> to create circuit models that DLC engineer</w:t>
       </w:r>
       <w:r>
         <w:t>s can</w:t>
       </w:r>
       <w:r>
-        <w:t xml:space="preserve"> use to study our system, and I have continued to broaden my knowledge of an industry that is at the beginning of going through substantial change. Though I can </w:t>
+        <w:t xml:space="preserve"> use to study our system, and I have broaden</w:t>
+      </w:r>
+      <w:r>
+        <w:t>ed</w:t>
+      </w:r>
+      <w:r>
+        <w:t xml:space="preserve"> my knowledge of an industry that is at the beginning of going through substantial change. Though I can </w:t>
       </w:r>
       <w:r>
         <w:t>see</w:t>
@@ -848,15 +973,45 @@
         <w:ind w:firstLine="720"/>
       </w:pPr>
       <w:r>
-        <w:t>Because of the flex</w:t>
-      </w:r>
-      <w:r>
-        <w:t>ible schedule that came with being a remote employee</w:t>
-      </w:r>
-    </w:p>
-    <w:p>
-      <w:r>
-        <w:t>My life goal is to work toward providing free renewable energy to world, starting with communities with the most need.</w:t>
+        <w:t xml:space="preserve">Therefore, I am beyond excited that I am beginning my graduate studies at ASU. Dr. Yang Weng’s expertise in Machine Learning will allow me to use cutting edge techniques to solve problems utilities are currently facing. </w:t>
+      </w:r>
+      <w:r>
+        <w:t xml:space="preserve">I am </w:t>
+      </w:r>
+      <w:r>
+        <w:t>presently</w:t>
+      </w:r>
+      <w:r>
+        <w:t xml:space="preserve"> studying</w:t>
+      </w:r>
+      <w:r>
+        <w:t xml:space="preserve"> how to break down the</w:t>
+      </w:r>
+      <w:r>
+        <w:t xml:space="preserve"> barriers </w:t>
+      </w:r>
+      <w:r>
+        <w:t xml:space="preserve">that </w:t>
+      </w:r>
+      <w:r>
+        <w:t xml:space="preserve">are preventing small scale PV and personal energy storage from being widely distributed and accepted. I </w:t>
+      </w:r>
+      <w:r>
+        <w:t>want</w:t>
+      </w:r>
+      <w:r>
+        <w:t xml:space="preserve"> my research to benefit</w:t>
+      </w:r>
+      <w:r>
+        <w:t xml:space="preserve"> </w:t>
+      </w:r>
+      <w:bookmarkStart w:id="1" w:name="_GoBack"/>
+      <w:bookmarkEnd w:id="1"/>
+      <w:r>
+        <w:t>both the utilities and their customers</w:t>
+      </w:r>
+      <w:r>
+        <w:t>.</w:t>
       </w:r>
     </w:p>
     <w:p/>
@@ -865,71 +1020,110 @@
         <w:ind w:firstLine="720"/>
       </w:pPr>
       <w:r>
-        <w:t xml:space="preserve">My contribution to broader impacts of science </w:t>
-      </w:r>
-      <w:r>
-        <w:t>have been</w:t>
-      </w:r>
-      <w:r>
-        <w:t xml:space="preserve"> using my skills to improve and advance projects with my lab teammates. </w:t>
-      </w:r>
-      <w:r>
-        <w:t xml:space="preserve">At Pitt I was able to use </w:t>
-      </w:r>
-      <w:r>
-        <w:t>the</w:t>
-      </w:r>
-      <w:r>
-        <w:t xml:space="preserve"> experience </w:t>
-      </w:r>
-      <w:r>
-        <w:t xml:space="preserve">I gained </w:t>
-      </w:r>
-      <w:r>
-        <w:t>working with microcontrollers</w:t>
+        <w:t xml:space="preserve">To </w:t>
+      </w:r>
+      <w:r>
+        <w:t>contribut</w:t>
+      </w:r>
+      <w:r>
+        <w:t>e</w:t>
+      </w:r>
+      <w:r>
+        <w:t xml:space="preserve"> to</w:t>
+      </w:r>
+      <w:r>
+        <w:t xml:space="preserve"> the</w:t>
+      </w:r>
+      <w:r>
+        <w:t xml:space="preserve"> broader impacts of science</w:t>
+      </w:r>
+      <w:r>
+        <w:t xml:space="preserve"> I volunteered my time to</w:t>
+      </w:r>
+      <w:r>
+        <w:t xml:space="preserve"> improve and advance projects </w:t>
+      </w:r>
+      <w:r>
+        <w:t>in a Sustainable Design lab at Pitt.</w:t>
+      </w:r>
+      <w:r>
+        <w:t xml:space="preserve"> I joined a small team of undergraduate students working on building low-cost microcontroller-based air quality sensors. My teammate</w:t>
+      </w:r>
+      <w:r>
+        <w:t>’</w:t>
+      </w:r>
+      <w:r>
+        <w:t xml:space="preserve">s </w:t>
+      </w:r>
+      <w:r>
+        <w:lastRenderedPageBreak/>
+        <w:t xml:space="preserve">backgrounds </w:t>
+      </w:r>
+      <w:r>
+        <w:t>with microcontrollers were limited</w:t>
+      </w:r>
+      <w:r>
+        <w:t xml:space="preserve"> and</w:t>
       </w:r>
       <w:r>
         <w:t xml:space="preserve"> </w:t>
       </w:r>
       <w:r>
-        <w:t>in the</w:t>
-      </w:r>
-      <w:r>
-        <w:t xml:space="preserve"> Sustainable Design Lab. I joined a small team of undergraduate students working on building low-cost microcontroller-based air quality sensors. My teammate</w:t>
-      </w:r>
-      <w:r>
-        <w:t>’</w:t>
-      </w:r>
-      <w:r>
-        <w:t xml:space="preserve">s backgrounds </w:t>
-      </w:r>
-      <w:r>
-        <w:t>with microcontrollers were limited</w:t>
-      </w:r>
-      <w:r>
-        <w:t>, and</w:t>
-      </w:r>
-      <w:r>
-        <w:t xml:space="preserve"> circuits being built for</w:t>
+        <w:t xml:space="preserve">the </w:t>
+      </w:r>
+      <w:r>
+        <w:t>circuits being built for</w:t>
       </w:r>
       <w:r>
         <w:t xml:space="preserve"> the sensors </w:t>
       </w:r>
       <w:r>
-        <w:t xml:space="preserve">were difficult to debug and tedious to build. I was able to identify problems with the circuits, and recommend changing the </w:t>
+        <w:t>were difficult to debug and tedious to build</w:t>
+      </w:r>
+      <w:r>
+        <w:t>, so they were struggling to move their project along.</w:t>
+      </w:r>
+      <w:r>
+        <w:t xml:space="preserve"> I was able to </w:t>
+      </w:r>
+      <w:r>
+        <w:t xml:space="preserve">quickly </w:t>
+      </w:r>
+      <w:r>
+        <w:t xml:space="preserve">identify problems with the circuits </w:t>
+      </w:r>
+      <w:r>
+        <w:t>but ultimately</w:t>
+      </w:r>
+      <w:r>
+        <w:t xml:space="preserve"> recommend</w:t>
+      </w:r>
+      <w:r>
+        <w:t xml:space="preserve">ed </w:t>
+      </w:r>
+      <w:r>
+        <w:t xml:space="preserve">changing the </w:t>
       </w:r>
       <w:r>
         <w:t xml:space="preserve">implementation </w:t>
       </w:r>
       <w:r>
-        <w:t xml:space="preserve">of the project leading to more resilient </w:t>
-      </w:r>
-      <w:r>
-        <w:lastRenderedPageBreak/>
-        <w:t xml:space="preserve">and accurate sensors. </w:t>
-      </w:r>
-      <w:r>
-        <w:t>Another team in this lab was testing how ultraviolet LEDs could be used to decontaminate water. But their circuit design, and implementation was preventing the LEDs from being operable. I was able to redesign their code and adjust their circuitry so that they could control</w:t>
+        <w:t>of the project</w:t>
+      </w:r>
+      <w:r>
+        <w:t xml:space="preserve"> because of the lack of resiliency in the microcontrollers they were using.</w:t>
+      </w:r>
+      <w:r>
+        <w:t xml:space="preserve"> </w:t>
+      </w:r>
+      <w:r>
+        <w:t xml:space="preserve">Another team in this lab was testing how ultraviolet LEDs could be used to decontaminate water. But their circuit design and implementation </w:t>
+      </w:r>
+      <w:r>
+        <w:t>prevented</w:t>
+      </w:r>
+      <w:r>
+        <w:t xml:space="preserve"> the LEDs from being operable. I was able to redesign their code and adjust their circuitry so that they could control</w:t>
       </w:r>
       <w:r>
         <w:t xml:space="preserve"> and record</w:t>
@@ -938,7 +1132,28 @@
         <w:t xml:space="preserve"> the intensity of the light.</w:t>
       </w:r>
       <w:r>
-        <w:t xml:space="preserve"> Working in this lab allowed me to collaborate with engineers outside of my field of study, and learn how to apply my skills to projects that can have real positive impacts. </w:t>
+        <w:t xml:space="preserve"> Working in this lab allowed me to collaborate with engineers outside of my field of study</w:t>
+      </w:r>
+      <w:r>
+        <w:t xml:space="preserve"> </w:t>
+      </w:r>
+      <w:r>
+        <w:t>and learn</w:t>
+      </w:r>
+      <w:r>
+        <w:t>ed</w:t>
+      </w:r>
+      <w:r>
+        <w:t xml:space="preserve"> how </w:t>
+      </w:r>
+      <w:r>
+        <w:t xml:space="preserve">engineers of all fields can combine their knowledge </w:t>
+      </w:r>
+      <w:r>
+        <w:t>on the same project.</w:t>
+      </w:r>
+      <w:r>
+        <w:t xml:space="preserve"> </w:t>
       </w:r>
     </w:p>
     <w:p>
@@ -946,28 +1161,37 @@
         <w:ind w:firstLine="720"/>
       </w:pPr>
       <w:r>
-        <w:t>In my free time I routinely tutor m</w:t>
-      </w:r>
-      <w:r>
-        <w:t xml:space="preserve">y </w:t>
+        <w:t xml:space="preserve">Recently, I have begun tutoring my </w:t>
       </w:r>
       <w:r>
         <w:t xml:space="preserve">younger cousin </w:t>
       </w:r>
       <w:r>
-        <w:t>with his Algebra and Geometry homework.</w:t>
+        <w:t xml:space="preserve">with his </w:t>
+      </w:r>
+      <w:r>
+        <w:t>high school math</w:t>
+      </w:r>
+      <w:r>
+        <w:t xml:space="preserve"> homework.</w:t>
       </w:r>
       <w:r>
         <w:t xml:space="preserve"> He has a l</w:t>
       </w:r>
       <w:r>
-        <w:t>ot of potential, but</w:t>
-      </w:r>
-      <w:r>
-        <w:t xml:space="preserve"> is</w:t>
-      </w:r>
-      <w:r>
-        <w:t xml:space="preserve"> a typical teenager who struggles to care about anything other than video games</w:t>
+        <w:t>ot of potential</w:t>
+      </w:r>
+      <w:r>
+        <w:t xml:space="preserve"> </w:t>
+      </w:r>
+      <w:r>
+        <w:t>but</w:t>
+      </w:r>
+      <w:r>
+        <w:t xml:space="preserve"> is a typical teenager who struggles to care about anything other than video games</w:t>
+      </w:r>
+      <w:r>
+        <w:t xml:space="preserve"> and football</w:t>
       </w:r>
       <w:r>
         <w:t>.</w:t>
@@ -1033,7 +1257,37 @@
         <w:t>a person</w:t>
       </w:r>
       <w:r>
-        <w:t xml:space="preserve">. Being a positive influence on my cousin has been one of the most rewarding experiences in my life and fostered a passion to make people better. </w:t>
+        <w:t xml:space="preserve">. </w:t>
+      </w:r>
+      <w:r>
+        <w:t>So far b</w:t>
+      </w:r>
+      <w:r>
+        <w:t xml:space="preserve">eing a positive influence on my cousin has been </w:t>
+      </w:r>
+      <w:r>
+        <w:t>incredibly rewarding</w:t>
+      </w:r>
+      <w:r>
+        <w:t xml:space="preserve"> and </w:t>
+      </w:r>
+      <w:r>
+        <w:t>rekindled</w:t>
+      </w:r>
+      <w:r>
+        <w:t xml:space="preserve"> </w:t>
+      </w:r>
+      <w:r>
+        <w:t>my</w:t>
+      </w:r>
+      <w:r>
+        <w:t xml:space="preserve"> passion to make people</w:t>
+      </w:r>
+      <w:r>
+        <w:t>, and not just things,</w:t>
+      </w:r>
+      <w:r>
+        <w:t xml:space="preserve"> better. </w:t>
       </w:r>
       <w:r>
         <w:t>I am excited to bring this passion towards helping my future students as a teaching assistant</w:t>
@@ -1046,63 +1300,34 @@
       </w:r>
     </w:p>
     <w:p>
-      <w:r>
-        <w:t xml:space="preserve">The Graduate Research Fellowship would give me the means to pursue my passion for renewable energy. </w:t>
-      </w:r>
-      <w:r>
-        <w:t xml:space="preserve">It would let me </w:t>
-      </w:r>
-      <w:bookmarkStart w:id="0" w:name="_GoBack"/>
-      <w:bookmarkEnd w:id="0"/>
+      <w:pPr>
+        <w:ind w:firstLine="720"/>
+      </w:pPr>
+      <w:r>
+        <w:t xml:space="preserve">I </w:t>
+      </w:r>
+      <w:r>
+        <w:t>believ</w:t>
+      </w:r>
+      <w:r>
+        <w:t>e</w:t>
+      </w:r>
+      <w:r>
+        <w:t xml:space="preserve"> my story shows that </w:t>
+      </w:r>
+      <w:r>
+        <w:t xml:space="preserve">the obvious next step in my career is to attain a PhD. </w:t>
+      </w:r>
+      <w:r>
+        <w:t>My track record of completing meaningful projects, giving back to my family, and my dedication to improve the world epitomize all the characteristics of a Graduate Research Fellow.</w:t>
+      </w:r>
+    </w:p>
+    <w:p>
+      <w:pPr>
+        <w:ind w:firstLine="720"/>
+      </w:pPr>
     </w:p>
     <w:p/>
-    <w:p>
-      <w:r>
-        <w:t>What has been my contribution to the broader impact of sciences?</w:t>
-      </w:r>
-    </w:p>
-    <w:p>
-      <w:r>
-        <w:t>Tutor younger cousin on math homework</w:t>
-      </w:r>
-    </w:p>
-    <w:p>
-      <w:r>
-        <w:t>Tutor friends in classes at Pitt</w:t>
-      </w:r>
-    </w:p>
-    <w:p>
-      <w:r>
-        <w:t xml:space="preserve">Tutor friend about </w:t>
-      </w:r>
-      <w:r>
-        <w:t xml:space="preserve">python </w:t>
-      </w:r>
-      <w:r>
-        <w:t>coding at Pitt</w:t>
-      </w:r>
-    </w:p>
-    <w:p>
-      <w:r>
-        <w:t>Helped build and debug circuits in a lab at Pitt</w:t>
-      </w:r>
-    </w:p>
-    <w:p/>
-    <w:p>
-      <w:r>
-        <w:t>Give back besides science:</w:t>
-      </w:r>
-    </w:p>
-    <w:p>
-      <w:r>
-        <w:t>Coach impulse over the summer</w:t>
-      </w:r>
-    </w:p>
-    <w:p>
-      <w:r>
-        <w:t>Coach ASU Frisbee this year</w:t>
-      </w:r>
-    </w:p>
     <w:sectPr>
       <w:pgSz w:w="12240" w:h="15840"/>
       <w:pgMar w:top="1440" w:right="1440" w:bottom="1440" w:left="1440" w:header="720" w:footer="720" w:gutter="0"/>
@@ -1113,8 +1338,212 @@
 </w:document>
 </file>
 
+<file path=word/comments.xml><?xml version="1.0" encoding="utf-8"?>
+<w:comments xmlns:wpc="http://schemas.microsoft.com/office/word/2010/wordprocessingCanvas" xmlns:cx="http://schemas.microsoft.com/office/drawing/2014/chartex" xmlns:cx1="http://schemas.microsoft.com/office/drawing/2015/9/8/chartex" xmlns:cx2="http://schemas.microsoft.com/office/drawing/2015/10/21/chartex" xmlns:cx3="http://schemas.microsoft.com/office/drawing/2016/5/9/chartex" xmlns:cx4="http://schemas.microsoft.com/office/drawing/2016/5/10/chartex" xmlns:cx5="http://schemas.microsoft.com/office/drawing/2016/5/11/chartex" xmlns:cx6="http://schemas.microsoft.com/office/drawing/2016/5/12/chartex" xmlns:cx7="http://schemas.microsoft.com/office/drawing/2016/5/13/chartex" xmlns:cx8="http://schemas.microsoft.com/office/drawing/2016/5/14/chartex" xmlns:mc="http://schemas.openxmlformats.org/markup-compatibility/2006" xmlns:aink="http://schemas.microsoft.com/office/drawing/2016/ink" xmlns:am3d="http://schemas.microsoft.com/office/drawing/2017/model3d" xmlns:o="urn:schemas-microsoft-com:office:office" xmlns:r="http://schemas.openxmlformats.org/officeDocument/2006/relationships" xmlns:m="http://schemas.openxmlformats.org/officeDocument/2006/math" xmlns:v="urn:schemas-microsoft-com:vml" xmlns:wp14="http://schemas.microsoft.com/office/word/2010/wordprocessingDrawing" xmlns:wp="http://schemas.openxmlformats.org/drawingml/2006/wordprocessingDrawing" xmlns:w10="urn:schemas-microsoft-com:office:word" xmlns:w="http://schemas.openxmlformats.org/wordprocessingml/2006/main" xmlns:w14="http://schemas.microsoft.com/office/word/2010/wordml" xmlns:w15="http://schemas.microsoft.com/office/word/2012/wordml" xmlns:w16cid="http://schemas.microsoft.com/office/word/2016/wordml/cid" xmlns:w16se="http://schemas.microsoft.com/office/word/2015/wordml/symex" xmlns:wpg="http://schemas.microsoft.com/office/word/2010/wordprocessingGroup" xmlns:wpi="http://schemas.microsoft.com/office/word/2010/wordprocessingInk" xmlns:wne="http://schemas.microsoft.com/office/word/2006/wordml" xmlns:wps="http://schemas.microsoft.com/office/word/2010/wordprocessingShape" mc:Ignorable="w14 w15 w16se w16cid wp14">
+  <w:comment w:id="0" w:author="Morgenstern, Carl W" w:date="2018-08-23T18:30:00Z" w:initials="MCW">
+    <w:p>
+      <w:pPr>
+        <w:pStyle w:val="CommentText"/>
+      </w:pPr>
+      <w:r>
+        <w:rPr>
+          <w:rStyle w:val="CommentReference"/>
+        </w:rPr>
+        <w:annotationRef/>
+      </w:r>
+      <w:r>
+        <w:t xml:space="preserve">This paragraph </w:t>
+      </w:r>
+      <w:r>
+        <w:t xml:space="preserve">needs to be reorganized/simplified </w:t>
+      </w:r>
+      <w:r>
+        <w:t>but I’m not exactly sure how to make it better.</w:t>
+      </w:r>
+    </w:p>
+    <w:p>
+      <w:pPr>
+        <w:pStyle w:val="CommentText"/>
+        <w:numPr>
+          <w:ilvl w:val="0"/>
+          <w:numId w:val="1"/>
+        </w:numPr>
+      </w:pPr>
+      <w:r>
+        <w:t>Joined DLC to improve and finish project</w:t>
+      </w:r>
+    </w:p>
+    <w:p>
+      <w:pPr>
+        <w:pStyle w:val="CommentText"/>
+        <w:numPr>
+          <w:ilvl w:val="0"/>
+          <w:numId w:val="1"/>
+        </w:numPr>
+      </w:pPr>
+      <w:r>
+        <w:t>Describe why the project was useful</w:t>
+      </w:r>
+    </w:p>
+    <w:p>
+      <w:pPr>
+        <w:pStyle w:val="CommentText"/>
+        <w:numPr>
+          <w:ilvl w:val="0"/>
+          <w:numId w:val="1"/>
+        </w:numPr>
+      </w:pPr>
+      <w:r>
+        <w:t>Describe the progress I’ve made on improving the project</w:t>
+      </w:r>
+    </w:p>
+    <w:p>
+      <w:pPr>
+        <w:pStyle w:val="CommentText"/>
+        <w:numPr>
+          <w:ilvl w:val="0"/>
+          <w:numId w:val="1"/>
+        </w:numPr>
+      </w:pPr>
+      <w:r>
+        <w:t>Describe why the project was unique</w:t>
+      </w:r>
+    </w:p>
+    <w:p>
+      <w:pPr>
+        <w:pStyle w:val="CommentText"/>
+        <w:numPr>
+          <w:ilvl w:val="0"/>
+          <w:numId w:val="1"/>
+        </w:numPr>
+      </w:pPr>
+      <w:r>
+        <w:t>Published a paper on the project.</w:t>
+      </w:r>
+    </w:p>
+  </w:comment>
+</w:comments>
+</file>
+
+<file path=word/commentsExtended.xml><?xml version="1.0" encoding="utf-8"?>
+<w15:commentsEx xmlns:wpc="http://schemas.microsoft.com/office/word/2010/wordprocessingCanvas" xmlns:cx="http://schemas.microsoft.com/office/drawing/2014/chartex" xmlns:cx1="http://schemas.microsoft.com/office/drawing/2015/9/8/chartex" xmlns:cx2="http://schemas.microsoft.com/office/drawing/2015/10/21/chartex" xmlns:cx3="http://schemas.microsoft.com/office/drawing/2016/5/9/chartex" xmlns:cx4="http://schemas.microsoft.com/office/drawing/2016/5/10/chartex" xmlns:cx5="http://schemas.microsoft.com/office/drawing/2016/5/11/chartex" xmlns:cx6="http://schemas.microsoft.com/office/drawing/2016/5/12/chartex" xmlns:cx7="http://schemas.microsoft.com/office/drawing/2016/5/13/chartex" xmlns:cx8="http://schemas.microsoft.com/office/drawing/2016/5/14/chartex" xmlns:mc="http://schemas.openxmlformats.org/markup-compatibility/2006" xmlns:aink="http://schemas.microsoft.com/office/drawing/2016/ink" xmlns:am3d="http://schemas.microsoft.com/office/drawing/2017/model3d" xmlns:o="urn:schemas-microsoft-com:office:office" xmlns:r="http://schemas.openxmlformats.org/officeDocument/2006/relationships" xmlns:m="http://schemas.openxmlformats.org/officeDocument/2006/math" xmlns:v="urn:schemas-microsoft-com:vml" xmlns:wp14="http://schemas.microsoft.com/office/word/2010/wordprocessingDrawing" xmlns:wp="http://schemas.openxmlformats.org/drawingml/2006/wordprocessingDrawing" xmlns:w10="urn:schemas-microsoft-com:office:word" xmlns:w="http://schemas.openxmlformats.org/wordprocessingml/2006/main" xmlns:w14="http://schemas.microsoft.com/office/word/2010/wordml" xmlns:w15="http://schemas.microsoft.com/office/word/2012/wordml" xmlns:w16cid="http://schemas.microsoft.com/office/word/2016/wordml/cid" xmlns:w16se="http://schemas.microsoft.com/office/word/2015/wordml/symex" xmlns:wpg="http://schemas.microsoft.com/office/word/2010/wordprocessingGroup" xmlns:wpi="http://schemas.microsoft.com/office/word/2010/wordprocessingInk" xmlns:wne="http://schemas.microsoft.com/office/word/2006/wordml" xmlns:wps="http://schemas.microsoft.com/office/word/2010/wordprocessingShape" mc:Ignorable="w14 w15 w16se w16cid wp14">
+  <w15:commentEx w15:paraId="13DE3C86" w15:done="0"/>
+</w15:commentsEx>
+</file>
+
+<file path=word/commentsIds.xml><?xml version="1.0" encoding="utf-8"?>
+<w16cid:commentsIds xmlns:wpc="http://schemas.microsoft.com/office/word/2010/wordprocessingCanvas" xmlns:cx="http://schemas.microsoft.com/office/drawing/2014/chartex" xmlns:cx1="http://schemas.microsoft.com/office/drawing/2015/9/8/chartex" xmlns:cx2="http://schemas.microsoft.com/office/drawing/2015/10/21/chartex" xmlns:cx3="http://schemas.microsoft.com/office/drawing/2016/5/9/chartex" xmlns:cx4="http://schemas.microsoft.com/office/drawing/2016/5/10/chartex" xmlns:cx5="http://schemas.microsoft.com/office/drawing/2016/5/11/chartex" xmlns:cx6="http://schemas.microsoft.com/office/drawing/2016/5/12/chartex" xmlns:cx7="http://schemas.microsoft.com/office/drawing/2016/5/13/chartex" xmlns:cx8="http://schemas.microsoft.com/office/drawing/2016/5/14/chartex" xmlns:mc="http://schemas.openxmlformats.org/markup-compatibility/2006" xmlns:aink="http://schemas.microsoft.com/office/drawing/2016/ink" xmlns:am3d="http://schemas.microsoft.com/office/drawing/2017/model3d" xmlns:o="urn:schemas-microsoft-com:office:office" xmlns:r="http://schemas.openxmlformats.org/officeDocument/2006/relationships" xmlns:m="http://schemas.openxmlformats.org/officeDocument/2006/math" xmlns:v="urn:schemas-microsoft-com:vml" xmlns:wp14="http://schemas.microsoft.com/office/word/2010/wordprocessingDrawing" xmlns:wp="http://schemas.openxmlformats.org/drawingml/2006/wordprocessingDrawing" xmlns:w10="urn:schemas-microsoft-com:office:word" xmlns:w="http://schemas.openxmlformats.org/wordprocessingml/2006/main" xmlns:w14="http://schemas.microsoft.com/office/word/2010/wordml" xmlns:w15="http://schemas.microsoft.com/office/word/2012/wordml" xmlns:w16cid="http://schemas.microsoft.com/office/word/2016/wordml/cid" xmlns:w16se="http://schemas.microsoft.com/office/word/2015/wordml/symex" xmlns:wpg="http://schemas.microsoft.com/office/word/2010/wordprocessingGroup" xmlns:wpi="http://schemas.microsoft.com/office/word/2010/wordprocessingInk" xmlns:wne="http://schemas.microsoft.com/office/word/2006/wordml" xmlns:wps="http://schemas.microsoft.com/office/word/2010/wordprocessingShape" mc:Ignorable="w14 w15 w16se w16cid wp14">
+  <w16cid:commentId w16cid:paraId="13DE3C86" w16cid:durableId="1F297BCC"/>
+</w16cid:commentsIds>
+</file>
+
+<file path=word/numbering.xml><?xml version="1.0" encoding="utf-8"?>
+<w:numbering xmlns:wpc="http://schemas.microsoft.com/office/word/2010/wordprocessingCanvas" xmlns:cx="http://schemas.microsoft.com/office/drawing/2014/chartex" xmlns:cx1="http://schemas.microsoft.com/office/drawing/2015/9/8/chartex" xmlns:cx2="http://schemas.microsoft.com/office/drawing/2015/10/21/chartex" xmlns:cx3="http://schemas.microsoft.com/office/drawing/2016/5/9/chartex" xmlns:cx4="http://schemas.microsoft.com/office/drawing/2016/5/10/chartex" xmlns:cx5="http://schemas.microsoft.com/office/drawing/2016/5/11/chartex" xmlns:cx6="http://schemas.microsoft.com/office/drawing/2016/5/12/chartex" xmlns:cx7="http://schemas.microsoft.com/office/drawing/2016/5/13/chartex" xmlns:cx8="http://schemas.microsoft.com/office/drawing/2016/5/14/chartex" xmlns:mc="http://schemas.openxmlformats.org/markup-compatibility/2006" xmlns:aink="http://schemas.microsoft.com/office/drawing/2016/ink" xmlns:am3d="http://schemas.microsoft.com/office/drawing/2017/model3d" xmlns:o="urn:schemas-microsoft-com:office:office" xmlns:r="http://schemas.openxmlformats.org/officeDocument/2006/relationships" xmlns:m="http://schemas.openxmlformats.org/officeDocument/2006/math" xmlns:v="urn:schemas-microsoft-com:vml" xmlns:wp14="http://schemas.microsoft.com/office/word/2010/wordprocessingDrawing" xmlns:wp="http://schemas.openxmlformats.org/drawingml/2006/wordprocessingDrawing" xmlns:w10="urn:schemas-microsoft-com:office:word" xmlns:w="http://schemas.openxmlformats.org/wordprocessingml/2006/main" xmlns:w14="http://schemas.microsoft.com/office/word/2010/wordml" xmlns:w15="http://schemas.microsoft.com/office/word/2012/wordml" xmlns:w16cid="http://schemas.microsoft.com/office/word/2016/wordml/cid" xmlns:w16se="http://schemas.microsoft.com/office/word/2015/wordml/symex" xmlns:wpg="http://schemas.microsoft.com/office/word/2010/wordprocessingGroup" xmlns:wpi="http://schemas.microsoft.com/office/word/2010/wordprocessingInk" xmlns:wne="http://schemas.microsoft.com/office/word/2006/wordml" xmlns:wps="http://schemas.microsoft.com/office/word/2010/wordprocessingShape" mc:Ignorable="w14 w15 w16se w16cid wp14">
+  <w:abstractNum w:abstractNumId="0" w15:restartNumberingAfterBreak="0">
+    <w:nsid w:val="711F0BD0"/>
+    <w:multiLevelType w:val="hybridMultilevel"/>
+    <w:tmpl w:val="52EC8404"/>
+    <w:lvl w:ilvl="0" w:tplc="0409000F">
+      <w:start w:val="1"/>
+      <w:numFmt w:val="decimal"/>
+      <w:lvlText w:val="%1."/>
+      <w:lvlJc w:val="left"/>
+      <w:pPr>
+        <w:ind w:left="720" w:hanging="360"/>
+      </w:pPr>
+      <w:rPr>
+        <w:rFonts w:hint="default"/>
+      </w:rPr>
+    </w:lvl>
+    <w:lvl w:ilvl="1" w:tplc="04090019" w:tentative="1">
+      <w:start w:val="1"/>
+      <w:numFmt w:val="lowerLetter"/>
+      <w:lvlText w:val="%2."/>
+      <w:lvlJc w:val="left"/>
+      <w:pPr>
+        <w:ind w:left="1440" w:hanging="360"/>
+      </w:pPr>
+    </w:lvl>
+    <w:lvl w:ilvl="2" w:tplc="0409001B" w:tentative="1">
+      <w:start w:val="1"/>
+      <w:numFmt w:val="lowerRoman"/>
+      <w:lvlText w:val="%3."/>
+      <w:lvlJc w:val="right"/>
+      <w:pPr>
+        <w:ind w:left="2160" w:hanging="180"/>
+      </w:pPr>
+    </w:lvl>
+    <w:lvl w:ilvl="3" w:tplc="0409000F" w:tentative="1">
+      <w:start w:val="1"/>
+      <w:numFmt w:val="decimal"/>
+      <w:lvlText w:val="%4."/>
+      <w:lvlJc w:val="left"/>
+      <w:pPr>
+        <w:ind w:left="2880" w:hanging="360"/>
+      </w:pPr>
+    </w:lvl>
+    <w:lvl w:ilvl="4" w:tplc="04090019" w:tentative="1">
+      <w:start w:val="1"/>
+      <w:numFmt w:val="lowerLetter"/>
+      <w:lvlText w:val="%5."/>
+      <w:lvlJc w:val="left"/>
+      <w:pPr>
+        <w:ind w:left="3600" w:hanging="360"/>
+      </w:pPr>
+    </w:lvl>
+    <w:lvl w:ilvl="5" w:tplc="0409001B" w:tentative="1">
+      <w:start w:val="1"/>
+      <w:numFmt w:val="lowerRoman"/>
+      <w:lvlText w:val="%6."/>
+      <w:lvlJc w:val="right"/>
+      <w:pPr>
+        <w:ind w:left="4320" w:hanging="180"/>
+      </w:pPr>
+    </w:lvl>
+    <w:lvl w:ilvl="6" w:tplc="0409000F" w:tentative="1">
+      <w:start w:val="1"/>
+      <w:numFmt w:val="decimal"/>
+      <w:lvlText w:val="%7."/>
+      <w:lvlJc w:val="left"/>
+      <w:pPr>
+        <w:ind w:left="5040" w:hanging="360"/>
+      </w:pPr>
+    </w:lvl>
+    <w:lvl w:ilvl="7" w:tplc="04090019" w:tentative="1">
+      <w:start w:val="1"/>
+      <w:numFmt w:val="lowerLetter"/>
+      <w:lvlText w:val="%8."/>
+      <w:lvlJc w:val="left"/>
+      <w:pPr>
+        <w:ind w:left="5760" w:hanging="360"/>
+      </w:pPr>
+    </w:lvl>
+    <w:lvl w:ilvl="8" w:tplc="0409001B" w:tentative="1">
+      <w:start w:val="1"/>
+      <w:numFmt w:val="lowerRoman"/>
+      <w:lvlText w:val="%9."/>
+      <w:lvlJc w:val="right"/>
+      <w:pPr>
+        <w:ind w:left="6480" w:hanging="180"/>
+      </w:pPr>
+    </w:lvl>
+  </w:abstractNum>
+  <w:num w:numId="1">
+    <w:abstractNumId w:val="0"/>
+  </w:num>
+</w:numbering>
+</file>
+
+<file path=word/people.xml><?xml version="1.0" encoding="utf-8"?>
+<w15:people xmlns:wpc="http://schemas.microsoft.com/office/word/2010/wordprocessingCanvas" xmlns:cx="http://schemas.microsoft.com/office/drawing/2014/chartex" xmlns:cx1="http://schemas.microsoft.com/office/drawing/2015/9/8/chartex" xmlns:cx2="http://schemas.microsoft.com/office/drawing/2015/10/21/chartex" xmlns:cx3="http://schemas.microsoft.com/office/drawing/2016/5/9/chartex" xmlns:cx4="http://schemas.microsoft.com/office/drawing/2016/5/10/chartex" xmlns:cx5="http://schemas.microsoft.com/office/drawing/2016/5/11/chartex" xmlns:cx6="http://schemas.microsoft.com/office/drawing/2016/5/12/chartex" xmlns:cx7="http://schemas.microsoft.com/office/drawing/2016/5/13/chartex" xmlns:cx8="http://schemas.microsoft.com/office/drawing/2016/5/14/chartex" xmlns:mc="http://schemas.openxmlformats.org/markup-compatibility/2006" xmlns:aink="http://schemas.microsoft.com/office/drawing/2016/ink" xmlns:am3d="http://schemas.microsoft.com/office/drawing/2017/model3d" xmlns:o="urn:schemas-microsoft-com:office:office" xmlns:r="http://schemas.openxmlformats.org/officeDocument/2006/relationships" xmlns:m="http://schemas.openxmlformats.org/officeDocument/2006/math" xmlns:v="urn:schemas-microsoft-com:vml" xmlns:wp14="http://schemas.microsoft.com/office/word/2010/wordprocessingDrawing" xmlns:wp="http://schemas.openxmlformats.org/drawingml/2006/wordprocessingDrawing" xmlns:w10="urn:schemas-microsoft-com:office:word" xmlns:w="http://schemas.openxmlformats.org/wordprocessingml/2006/main" xmlns:w14="http://schemas.microsoft.com/office/word/2010/wordml" xmlns:w15="http://schemas.microsoft.com/office/word/2012/wordml" xmlns:w16cid="http://schemas.microsoft.com/office/word/2016/wordml/cid" xmlns:w16se="http://schemas.microsoft.com/office/word/2015/wordml/symex" xmlns:wpg="http://schemas.microsoft.com/office/word/2010/wordprocessingGroup" xmlns:wpi="http://schemas.microsoft.com/office/word/2010/wordprocessingInk" xmlns:wne="http://schemas.microsoft.com/office/word/2006/wordml" xmlns:wps="http://schemas.microsoft.com/office/word/2010/wordprocessingShape" mc:Ignorable="w14 w15 w16se w16cid wp14">
+  <w15:person w15:author="Morgenstern, Carl W">
+    <w15:presenceInfo w15:providerId="AD" w15:userId="S-1-5-21-567530673-3562539204-487402632-1001"/>
+  </w15:person>
+</w15:people>
+</file>
+
 <file path=word/styles.xml><?xml version="1.0" encoding="utf-8"?>
-<w:styles xmlns:mc="http://schemas.openxmlformats.org/markup-compatibility/2006" xmlns:r="http://schemas.openxmlformats.org/officeDocument/2006/relationships" xmlns:w="http://schemas.openxmlformats.org/wordprocessingml/2006/main" xmlns:w14="http://schemas.microsoft.com/office/word/2010/wordml" xmlns:w15="http://schemas.microsoft.com/office/word/2012/wordml" mc:Ignorable="w14 w15">
+<w:styles xmlns:mc="http://schemas.openxmlformats.org/markup-compatibility/2006" xmlns:r="http://schemas.openxmlformats.org/officeDocument/2006/relationships" xmlns:w="http://schemas.openxmlformats.org/wordprocessingml/2006/main" xmlns:w14="http://schemas.microsoft.com/office/word/2010/wordml" xmlns:w15="http://schemas.microsoft.com/office/word/2012/wordml" xmlns:w16cid="http://schemas.microsoft.com/office/word/2016/wordml/cid" xmlns:w16se="http://schemas.microsoft.com/office/word/2015/wordml/symex" mc:Ignorable="w14 w15 w16se w16cid">
   <w:docDefaults>
     <w:rPrDefault>
       <w:rPr>
@@ -1130,7 +1559,7 @@
       </w:pPr>
     </w:pPrDefault>
   </w:docDefaults>
-  <w:latentStyles w:defLockedState="0" w:defUIPriority="99" w:defSemiHidden="0" w:defUnhideWhenUsed="0" w:defQFormat="0" w:count="371">
+  <w:latentStyles w:defLockedState="0" w:defUIPriority="99" w:defSemiHidden="0" w:defUnhideWhenUsed="0" w:defQFormat="0" w:count="375">
     <w:lsdException w:name="Normal" w:uiPriority="0" w:qFormat="1"/>
     <w:lsdException w:name="heading 1" w:uiPriority="9" w:qFormat="1"/>
     <w:lsdException w:name="heading 2" w:semiHidden="1" w:uiPriority="9" w:unhideWhenUsed="1" w:qFormat="1"/>
@@ -1502,6 +1931,10 @@
     <w:lsdException w:name="List Table 5 Dark Accent 6" w:uiPriority="50"/>
     <w:lsdException w:name="List Table 6 Colorful Accent 6" w:uiPriority="51"/>
     <w:lsdException w:name="List Table 7 Colorful Accent 6" w:uiPriority="52"/>
+    <w:lsdException w:name="Mention" w:semiHidden="1" w:unhideWhenUsed="1"/>
+    <w:lsdException w:name="Smart Hyperlink" w:semiHidden="1" w:unhideWhenUsed="1"/>
+    <w:lsdException w:name="Hashtag" w:semiHidden="1" w:unhideWhenUsed="1"/>
+    <w:lsdException w:name="Unresolved Mention" w:semiHidden="1" w:unhideWhenUsed="1"/>
   </w:latentStyles>
   <w:style w:type="paragraph" w:default="1" w:styleId="Normal">
     <w:name w:val="Normal"/>
@@ -1659,6 +2092,100 @@
       <w:b/>
       <w:sz w:val="26"/>
       <w:szCs w:val="26"/>
+    </w:rPr>
+  </w:style>
+  <w:style w:type="character" w:styleId="CommentReference">
+    <w:name w:val="annotation reference"/>
+    <w:basedOn w:val="DefaultParagraphFont"/>
+    <w:uiPriority w:val="99"/>
+    <w:semiHidden/>
+    <w:unhideWhenUsed/>
+    <w:rsid w:val="00F94B95"/>
+    <w:rPr>
+      <w:sz w:val="16"/>
+      <w:szCs w:val="16"/>
+    </w:rPr>
+  </w:style>
+  <w:style w:type="paragraph" w:styleId="CommentText">
+    <w:name w:val="annotation text"/>
+    <w:basedOn w:val="Normal"/>
+    <w:link w:val="CommentTextChar"/>
+    <w:uiPriority w:val="99"/>
+    <w:semiHidden/>
+    <w:unhideWhenUsed/>
+    <w:rsid w:val="00F94B95"/>
+    <w:rPr>
+      <w:sz w:val="20"/>
+      <w:szCs w:val="20"/>
+    </w:rPr>
+  </w:style>
+  <w:style w:type="character" w:customStyle="1" w:styleId="CommentTextChar">
+    <w:name w:val="Comment Text Char"/>
+    <w:basedOn w:val="DefaultParagraphFont"/>
+    <w:link w:val="CommentText"/>
+    <w:uiPriority w:val="99"/>
+    <w:semiHidden/>
+    <w:rsid w:val="00F94B95"/>
+    <w:rPr>
+      <w:rFonts w:ascii="Times New Roman" w:hAnsi="Times New Roman"/>
+      <w:sz w:val="20"/>
+      <w:szCs w:val="20"/>
+    </w:rPr>
+  </w:style>
+  <w:style w:type="paragraph" w:styleId="CommentSubject">
+    <w:name w:val="annotation subject"/>
+    <w:basedOn w:val="CommentText"/>
+    <w:next w:val="CommentText"/>
+    <w:link w:val="CommentSubjectChar"/>
+    <w:uiPriority w:val="99"/>
+    <w:semiHidden/>
+    <w:unhideWhenUsed/>
+    <w:rsid w:val="00F94B95"/>
+    <w:rPr>
+      <w:b/>
+      <w:bCs/>
+    </w:rPr>
+  </w:style>
+  <w:style w:type="character" w:customStyle="1" w:styleId="CommentSubjectChar">
+    <w:name w:val="Comment Subject Char"/>
+    <w:basedOn w:val="CommentTextChar"/>
+    <w:link w:val="CommentSubject"/>
+    <w:uiPriority w:val="99"/>
+    <w:semiHidden/>
+    <w:rsid w:val="00F94B95"/>
+    <w:rPr>
+      <w:rFonts w:ascii="Times New Roman" w:hAnsi="Times New Roman"/>
+      <w:b/>
+      <w:bCs/>
+      <w:sz w:val="20"/>
+      <w:szCs w:val="20"/>
+    </w:rPr>
+  </w:style>
+  <w:style w:type="paragraph" w:styleId="BalloonText">
+    <w:name w:val="Balloon Text"/>
+    <w:basedOn w:val="Normal"/>
+    <w:link w:val="BalloonTextChar"/>
+    <w:uiPriority w:val="99"/>
+    <w:semiHidden/>
+    <w:unhideWhenUsed/>
+    <w:rsid w:val="00F94B95"/>
+    <w:rPr>
+      <w:rFonts w:ascii="Segoe UI" w:hAnsi="Segoe UI" w:cs="Segoe UI"/>
+      <w:sz w:val="18"/>
+      <w:szCs w:val="18"/>
+    </w:rPr>
+  </w:style>
+  <w:style w:type="character" w:customStyle="1" w:styleId="BalloonTextChar">
+    <w:name w:val="Balloon Text Char"/>
+    <w:basedOn w:val="DefaultParagraphFont"/>
+    <w:link w:val="BalloonText"/>
+    <w:uiPriority w:val="99"/>
+    <w:semiHidden/>
+    <w:rsid w:val="00F94B95"/>
+    <w:rPr>
+      <w:rFonts w:ascii="Segoe UI" w:hAnsi="Segoe UI" w:cs="Segoe UI"/>
+      <w:sz w:val="18"/>
+      <w:szCs w:val="18"/>
     </w:rPr>
   </w:style>
 </w:styles>

</xml_diff>

<commit_message>
adding the rp outline and incomplete draft
</commit_message>
<xml_diff>
--- a/ps_outline.docx
+++ b/ps_outline.docx
@@ -13,7 +13,12 @@
         <w:t>PhD</w:t>
       </w:r>
       <w:r>
-        <w:t xml:space="preserve"> in Power Engineering</w:t>
+        <w:t xml:space="preserve"> in Power Engineerin</w:t>
+      </w:r>
+      <w:bookmarkStart w:id="0" w:name="_GoBack"/>
+      <w:bookmarkEnd w:id="0"/>
+      <w:r>
+        <w:t>g</w:t>
       </w:r>
       <w:r>
         <w:t xml:space="preserve"> has been an unusual jo</w:t>
@@ -602,7 +607,7 @@
       <w:pPr>
         <w:ind w:firstLine="720"/>
       </w:pPr>
-      <w:commentRangeStart w:id="0"/>
+      <w:commentRangeStart w:id="1"/>
       <w:r>
         <w:t>Entering my last year of undergrad at Pitt t</w:t>
       </w:r>
@@ -732,12 +737,12 @@
       <w:r>
         <w:t>, where I was the primary author.</w:t>
       </w:r>
-      <w:commentRangeEnd w:id="0"/>
+      <w:commentRangeEnd w:id="1"/>
       <w:r>
         <w:rPr>
           <w:rStyle w:val="CommentReference"/>
         </w:rPr>
-        <w:commentReference w:id="0"/>
+        <w:commentReference w:id="1"/>
       </w:r>
     </w:p>
     <w:p>
@@ -1005,8 +1010,6 @@
       <w:r>
         <w:t xml:space="preserve"> </w:t>
       </w:r>
-      <w:bookmarkStart w:id="1" w:name="_GoBack"/>
-      <w:bookmarkEnd w:id="1"/>
       <w:r>
         <w:t>both the utilities and their customers</w:t>
       </w:r>
@@ -1200,55 +1203,55 @@
         <w:t xml:space="preserve"> </w:t>
       </w:r>
       <w:r>
-        <w:t>During o</w:t>
-      </w:r>
-      <w:r>
-        <w:t xml:space="preserve">ur tutoring time I </w:t>
-      </w:r>
-      <w:r>
-        <w:t xml:space="preserve">am able </w:t>
-      </w:r>
-      <w:r>
-        <w:t>to</w:t>
-      </w:r>
-      <w:r>
-        <w:t xml:space="preserve"> impart some of my young wisdom and life advice.</w:t>
-      </w:r>
-      <w:r>
-        <w:t xml:space="preserve"> B</w:t>
-      </w:r>
-      <w:r>
-        <w:t>y building a bond with him I hope to nudge</w:t>
+        <w:t>Before our tutoring sessions</w:t>
+      </w:r>
+      <w:r>
+        <w:t xml:space="preserve"> and we make dinner together, and during this time</w:t>
+      </w:r>
+      <w:r>
+        <w:t xml:space="preserve"> </w:t>
+      </w:r>
+      <w:r>
+        <w:t>we talk about things outside of school</w:t>
+      </w:r>
+      <w:r>
+        <w:t>.</w:t>
+      </w:r>
+      <w:r>
+        <w:t xml:space="preserve"> </w:t>
+      </w:r>
+      <w:r>
+        <w:t xml:space="preserve">I try to bring up topics so that he might begin to think of issues that are bigger than his next pair of shoes, such as gender roles, kneeling for the national anthem, and life after high school. </w:t>
+      </w:r>
+      <w:r>
+        <w:t>I hope</w:t>
+      </w:r>
+      <w:r>
+        <w:t xml:space="preserve"> the bond I am trying to build with him</w:t>
+      </w:r>
+      <w:r>
+        <w:t xml:space="preserve"> </w:t>
+      </w:r>
+      <w:r>
+        <w:t>nudges</w:t>
       </w:r>
       <w:r>
         <w:t xml:space="preserve"> him </w:t>
       </w:r>
       <w:r>
-        <w:t xml:space="preserve">in the direction of </w:t>
-      </w:r>
-      <w:r>
-        <w:t>enjoy</w:t>
-      </w:r>
-      <w:r>
-        <w:t>ing</w:t>
-      </w:r>
-      <w:r>
-        <w:t xml:space="preserve"> school</w:t>
-      </w:r>
-      <w:r>
-        <w:t>, building empathy,</w:t>
-      </w:r>
-      <w:r>
-        <w:t xml:space="preserve"> and fulfill</w:t>
-      </w:r>
-      <w:r>
-        <w:t>ing</w:t>
-      </w:r>
-      <w:r>
-        <w:t xml:space="preserve"> his dreams of going to a pre</w:t>
-      </w:r>
-      <w:r>
-        <w:t xml:space="preserve">stigious east coast college. </w:t>
+        <w:t>in the</w:t>
+      </w:r>
+      <w:r>
+        <w:t xml:space="preserve"> right</w:t>
+      </w:r>
+      <w:r>
+        <w:t xml:space="preserve"> </w:t>
+      </w:r>
+      <w:r>
+        <w:t>direction, and he can evolve from a surly teenager to a thoughtful and involved human being.</w:t>
+      </w:r>
+      <w:r>
+        <w:t xml:space="preserve"> </w:t>
       </w:r>
       <w:r>
         <w:t xml:space="preserve">Though I’ve spent most of my college and post college career working on projects, this has given me the opportunity to work on </w:t>
@@ -1320,6 +1323,9 @@
       </w:r>
       <w:r>
         <w:t>My track record of completing meaningful projects, giving back to my family, and my dedication to improve the world epitomize all the characteristics of a Graduate Research Fellow.</w:t>
+      </w:r>
+      <w:r>
+        <w:t xml:space="preserve"> Thank you for your consideration.</w:t>
       </w:r>
     </w:p>
     <w:p>
@@ -1340,7 +1346,7 @@
 
 <file path=word/comments.xml><?xml version="1.0" encoding="utf-8"?>
 <w:comments xmlns:wpc="http://schemas.microsoft.com/office/word/2010/wordprocessingCanvas" xmlns:cx="http://schemas.microsoft.com/office/drawing/2014/chartex" xmlns:cx1="http://schemas.microsoft.com/office/drawing/2015/9/8/chartex" xmlns:cx2="http://schemas.microsoft.com/office/drawing/2015/10/21/chartex" xmlns:cx3="http://schemas.microsoft.com/office/drawing/2016/5/9/chartex" xmlns:cx4="http://schemas.microsoft.com/office/drawing/2016/5/10/chartex" xmlns:cx5="http://schemas.microsoft.com/office/drawing/2016/5/11/chartex" xmlns:cx6="http://schemas.microsoft.com/office/drawing/2016/5/12/chartex" xmlns:cx7="http://schemas.microsoft.com/office/drawing/2016/5/13/chartex" xmlns:cx8="http://schemas.microsoft.com/office/drawing/2016/5/14/chartex" xmlns:mc="http://schemas.openxmlformats.org/markup-compatibility/2006" xmlns:aink="http://schemas.microsoft.com/office/drawing/2016/ink" xmlns:am3d="http://schemas.microsoft.com/office/drawing/2017/model3d" xmlns:o="urn:schemas-microsoft-com:office:office" xmlns:r="http://schemas.openxmlformats.org/officeDocument/2006/relationships" xmlns:m="http://schemas.openxmlformats.org/officeDocument/2006/math" xmlns:v="urn:schemas-microsoft-com:vml" xmlns:wp14="http://schemas.microsoft.com/office/word/2010/wordprocessingDrawing" xmlns:wp="http://schemas.openxmlformats.org/drawingml/2006/wordprocessingDrawing" xmlns:w10="urn:schemas-microsoft-com:office:word" xmlns:w="http://schemas.openxmlformats.org/wordprocessingml/2006/main" xmlns:w14="http://schemas.microsoft.com/office/word/2010/wordml" xmlns:w15="http://schemas.microsoft.com/office/word/2012/wordml" xmlns:w16cid="http://schemas.microsoft.com/office/word/2016/wordml/cid" xmlns:w16se="http://schemas.microsoft.com/office/word/2015/wordml/symex" xmlns:wpg="http://schemas.microsoft.com/office/word/2010/wordprocessingGroup" xmlns:wpi="http://schemas.microsoft.com/office/word/2010/wordprocessingInk" xmlns:wne="http://schemas.microsoft.com/office/word/2006/wordml" xmlns:wps="http://schemas.microsoft.com/office/word/2010/wordprocessingShape" mc:Ignorable="w14 w15 w16se w16cid wp14">
-  <w:comment w:id="0" w:author="Morgenstern, Carl W" w:date="2018-08-23T18:30:00Z" w:initials="MCW">
+  <w:comment w:id="1" w:author="Morgenstern, Carl W" w:date="2018-08-23T18:30:00Z" w:initials="MCW">
     <w:p>
       <w:pPr>
         <w:pStyle w:val="CommentText"/>

</xml_diff>